<commit_message>
Feeback 2 cái file này, còn 1 số vấn đề chưa hiểu cho lắm.
</commit_message>
<xml_diff>
--- a/Kich ban & Thong diep/Thong Diep Trao Doi Ver1.0.docx
+++ b/Kich ban & Thong diep/Thong Diep Trao Doi Ver1.0.docx
@@ -10,12 +10,37 @@
           <w:szCs w:val="24"/>
         </w:rPr>
       </w:pPr>
-      <w:r>
-        <w:rPr>
-          <w:sz w:val="24"/>
-          <w:szCs w:val="24"/>
-        </w:rPr>
-        <w:t>Thông điệp Client -&gt; Server:</w:t>
+      <w:proofErr w:type="spellStart"/>
+      <w:r>
+        <w:rPr>
+          <w:sz w:val="24"/>
+          <w:szCs w:val="24"/>
+        </w:rPr>
+        <w:t>Thông</w:t>
+      </w:r>
+      <w:proofErr w:type="spellEnd"/>
+      <w:r>
+        <w:rPr>
+          <w:sz w:val="24"/>
+          <w:szCs w:val="24"/>
+        </w:rPr>
+        <w:t xml:space="preserve"> </w:t>
+      </w:r>
+      <w:proofErr w:type="spellStart"/>
+      <w:r>
+        <w:rPr>
+          <w:sz w:val="24"/>
+          <w:szCs w:val="24"/>
+        </w:rPr>
+        <w:t>điệp</w:t>
+      </w:r>
+      <w:proofErr w:type="spellEnd"/>
+      <w:r>
+        <w:rPr>
+          <w:sz w:val="24"/>
+          <w:szCs w:val="24"/>
+        </w:rPr>
+        <w:t xml:space="preserve"> Client -&gt; Server:</w:t>
       </w:r>
     </w:p>
     <w:p>
@@ -31,12 +56,53 @@
           <w:szCs w:val="24"/>
         </w:rPr>
       </w:pPr>
-      <w:r>
-        <w:rPr>
-          <w:sz w:val="24"/>
-          <w:szCs w:val="24"/>
-        </w:rPr>
-        <w:t>Đăng ký UserName:</w:t>
+      <w:proofErr w:type="spellStart"/>
+      <w:r>
+        <w:rPr>
+          <w:sz w:val="24"/>
+          <w:szCs w:val="24"/>
+        </w:rPr>
+        <w:t>Đăng</w:t>
+      </w:r>
+      <w:proofErr w:type="spellEnd"/>
+      <w:r>
+        <w:rPr>
+          <w:sz w:val="24"/>
+          <w:szCs w:val="24"/>
+        </w:rPr>
+        <w:t xml:space="preserve"> </w:t>
+      </w:r>
+      <w:proofErr w:type="spellStart"/>
+      <w:r>
+        <w:rPr>
+          <w:sz w:val="24"/>
+          <w:szCs w:val="24"/>
+        </w:rPr>
+        <w:t>ký</w:t>
+      </w:r>
+      <w:proofErr w:type="spellEnd"/>
+      <w:r>
+        <w:rPr>
+          <w:sz w:val="24"/>
+          <w:szCs w:val="24"/>
+        </w:rPr>
+        <w:t xml:space="preserve"> </w:t>
+      </w:r>
+      <w:proofErr w:type="spellStart"/>
+      <w:r>
+        <w:rPr>
+          <w:sz w:val="24"/>
+          <w:szCs w:val="24"/>
+        </w:rPr>
+        <w:t>UserName</w:t>
+      </w:r>
+      <w:proofErr w:type="spellEnd"/>
+      <w:r>
+        <w:rPr>
+          <w:sz w:val="24"/>
+          <w:szCs w:val="24"/>
+        </w:rPr>
+        <w:t>:</w:t>
       </w:r>
     </w:p>
     <w:p>
@@ -68,29 +134,159 @@
           <w:szCs w:val="24"/>
         </w:rPr>
       </w:pPr>
-      <w:r>
-        <w:rPr>
-          <w:sz w:val="24"/>
-          <w:szCs w:val="24"/>
-        </w:rPr>
-        <w:t>Gửi lá bài mà mình chọn đi:</w:t>
-      </w:r>
-    </w:p>
-    <w:p>
-      <w:pPr>
-        <w:spacing w:after="100" w:line="240" w:lineRule="auto"/>
-        <w:rPr>
-          <w:sz w:val="24"/>
-          <w:szCs w:val="24"/>
-        </w:rPr>
-      </w:pPr>
-      <w:r>
-        <w:rPr>
-          <w:sz w:val="24"/>
-          <w:szCs w:val="24"/>
-        </w:rPr>
-        <w:t>2%UserName%Lá Bài Đi</w:t>
-      </w:r>
+      <w:proofErr w:type="spellStart"/>
+      <w:r>
+        <w:rPr>
+          <w:sz w:val="24"/>
+          <w:szCs w:val="24"/>
+        </w:rPr>
+        <w:t>Gửi</w:t>
+      </w:r>
+      <w:proofErr w:type="spellEnd"/>
+      <w:r>
+        <w:rPr>
+          <w:sz w:val="24"/>
+          <w:szCs w:val="24"/>
+        </w:rPr>
+        <w:t xml:space="preserve"> </w:t>
+      </w:r>
+      <w:proofErr w:type="spellStart"/>
+      <w:r>
+        <w:rPr>
+          <w:sz w:val="24"/>
+          <w:szCs w:val="24"/>
+        </w:rPr>
+        <w:t>lá</w:t>
+      </w:r>
+      <w:proofErr w:type="spellEnd"/>
+      <w:r>
+        <w:rPr>
+          <w:sz w:val="24"/>
+          <w:szCs w:val="24"/>
+        </w:rPr>
+        <w:t xml:space="preserve"> </w:t>
+      </w:r>
+      <w:proofErr w:type="spellStart"/>
+      <w:r>
+        <w:rPr>
+          <w:sz w:val="24"/>
+          <w:szCs w:val="24"/>
+        </w:rPr>
+        <w:t>bài</w:t>
+      </w:r>
+      <w:proofErr w:type="spellEnd"/>
+      <w:r>
+        <w:rPr>
+          <w:sz w:val="24"/>
+          <w:szCs w:val="24"/>
+        </w:rPr>
+        <w:t xml:space="preserve"> </w:t>
+      </w:r>
+      <w:proofErr w:type="spellStart"/>
+      <w:r>
+        <w:rPr>
+          <w:sz w:val="24"/>
+          <w:szCs w:val="24"/>
+        </w:rPr>
+        <w:t>mà</w:t>
+      </w:r>
+      <w:proofErr w:type="spellEnd"/>
+      <w:r>
+        <w:rPr>
+          <w:sz w:val="24"/>
+          <w:szCs w:val="24"/>
+        </w:rPr>
+        <w:t xml:space="preserve"> </w:t>
+      </w:r>
+      <w:proofErr w:type="spellStart"/>
+      <w:r>
+        <w:rPr>
+          <w:sz w:val="24"/>
+          <w:szCs w:val="24"/>
+        </w:rPr>
+        <w:t>mình</w:t>
+      </w:r>
+      <w:proofErr w:type="spellEnd"/>
+      <w:r>
+        <w:rPr>
+          <w:sz w:val="24"/>
+          <w:szCs w:val="24"/>
+        </w:rPr>
+        <w:t xml:space="preserve"> </w:t>
+      </w:r>
+      <w:proofErr w:type="spellStart"/>
+      <w:r>
+        <w:rPr>
+          <w:sz w:val="24"/>
+          <w:szCs w:val="24"/>
+        </w:rPr>
+        <w:t>chọn</w:t>
+      </w:r>
+      <w:proofErr w:type="spellEnd"/>
+      <w:r>
+        <w:rPr>
+          <w:sz w:val="24"/>
+          <w:szCs w:val="24"/>
+        </w:rPr>
+        <w:t xml:space="preserve"> </w:t>
+      </w:r>
+      <w:proofErr w:type="spellStart"/>
+      <w:r>
+        <w:rPr>
+          <w:sz w:val="24"/>
+          <w:szCs w:val="24"/>
+        </w:rPr>
+        <w:t>đi</w:t>
+      </w:r>
+      <w:proofErr w:type="spellEnd"/>
+      <w:r>
+        <w:rPr>
+          <w:sz w:val="24"/>
+          <w:szCs w:val="24"/>
+        </w:rPr>
+        <w:t>:</w:t>
+      </w:r>
+    </w:p>
+    <w:p>
+      <w:pPr>
+        <w:spacing w:after="100" w:line="240" w:lineRule="auto"/>
+        <w:rPr>
+          <w:sz w:val="24"/>
+          <w:szCs w:val="24"/>
+        </w:rPr>
+      </w:pPr>
+      <w:r>
+        <w:rPr>
+          <w:sz w:val="24"/>
+          <w:szCs w:val="24"/>
+        </w:rPr>
+        <w:t xml:space="preserve">2%UserName%Lá </w:t>
+      </w:r>
+      <w:proofErr w:type="spellStart"/>
+      <w:r>
+        <w:rPr>
+          <w:sz w:val="24"/>
+          <w:szCs w:val="24"/>
+        </w:rPr>
+        <w:t>Bài</w:t>
+      </w:r>
+      <w:proofErr w:type="spellEnd"/>
+      <w:r>
+        <w:rPr>
+          <w:sz w:val="24"/>
+          <w:szCs w:val="24"/>
+        </w:rPr>
+        <w:t xml:space="preserve"> </w:t>
+      </w:r>
+      <w:proofErr w:type="spellStart"/>
+      <w:r>
+        <w:rPr>
+          <w:sz w:val="24"/>
+          <w:szCs w:val="24"/>
+        </w:rPr>
+        <w:t>Đi</w:t>
+      </w:r>
+      <w:proofErr w:type="spellEnd"/>
     </w:p>
     <w:p>
       <w:pPr>
@@ -105,12 +301,117 @@
           <w:szCs w:val="24"/>
         </w:rPr>
       </w:pPr>
-      <w:r>
-        <w:rPr>
-          <w:sz w:val="24"/>
-          <w:szCs w:val="24"/>
-        </w:rPr>
-        <w:t>Thông báo cho Server là muốn ngừng chơi:</w:t>
+      <w:proofErr w:type="spellStart"/>
+      <w:r>
+        <w:rPr>
+          <w:sz w:val="24"/>
+          <w:szCs w:val="24"/>
+        </w:rPr>
+        <w:t>Thông</w:t>
+      </w:r>
+      <w:proofErr w:type="spellEnd"/>
+      <w:r>
+        <w:rPr>
+          <w:sz w:val="24"/>
+          <w:szCs w:val="24"/>
+        </w:rPr>
+        <w:t xml:space="preserve"> </w:t>
+      </w:r>
+      <w:proofErr w:type="spellStart"/>
+      <w:r>
+        <w:rPr>
+          <w:sz w:val="24"/>
+          <w:szCs w:val="24"/>
+        </w:rPr>
+        <w:t>báo</w:t>
+      </w:r>
+      <w:proofErr w:type="spellEnd"/>
+      <w:r>
+        <w:rPr>
+          <w:sz w:val="24"/>
+          <w:szCs w:val="24"/>
+        </w:rPr>
+        <w:t xml:space="preserve"> </w:t>
+      </w:r>
+      <w:proofErr w:type="spellStart"/>
+      <w:r>
+        <w:rPr>
+          <w:sz w:val="24"/>
+          <w:szCs w:val="24"/>
+        </w:rPr>
+        <w:t>cho</w:t>
+      </w:r>
+      <w:proofErr w:type="spellEnd"/>
+      <w:r>
+        <w:rPr>
+          <w:sz w:val="24"/>
+          <w:szCs w:val="24"/>
+        </w:rPr>
+        <w:t xml:space="preserve"> Server </w:t>
+      </w:r>
+      <w:proofErr w:type="spellStart"/>
+      <w:r>
+        <w:rPr>
+          <w:sz w:val="24"/>
+          <w:szCs w:val="24"/>
+        </w:rPr>
+        <w:t>là</w:t>
+      </w:r>
+      <w:proofErr w:type="spellEnd"/>
+      <w:r>
+        <w:rPr>
+          <w:sz w:val="24"/>
+          <w:szCs w:val="24"/>
+        </w:rPr>
+        <w:t xml:space="preserve"> </w:t>
+      </w:r>
+      <w:proofErr w:type="spellStart"/>
+      <w:r>
+        <w:rPr>
+          <w:sz w:val="24"/>
+          <w:szCs w:val="24"/>
+        </w:rPr>
+        <w:t>muốn</w:t>
+      </w:r>
+      <w:proofErr w:type="spellEnd"/>
+      <w:r>
+        <w:rPr>
+          <w:sz w:val="24"/>
+          <w:szCs w:val="24"/>
+        </w:rPr>
+        <w:t xml:space="preserve"> </w:t>
+      </w:r>
+      <w:proofErr w:type="spellStart"/>
+      <w:r>
+        <w:rPr>
+          <w:sz w:val="24"/>
+          <w:szCs w:val="24"/>
+        </w:rPr>
+        <w:t>ngừng</w:t>
+      </w:r>
+      <w:proofErr w:type="spellEnd"/>
+      <w:r>
+        <w:rPr>
+          <w:sz w:val="24"/>
+          <w:szCs w:val="24"/>
+        </w:rPr>
+        <w:t xml:space="preserve"> </w:t>
+      </w:r>
+      <w:proofErr w:type="spellStart"/>
+      <w:r>
+        <w:rPr>
+          <w:sz w:val="24"/>
+          <w:szCs w:val="24"/>
+        </w:rPr>
+        <w:t>chơi</w:t>
+      </w:r>
+      <w:proofErr w:type="spellEnd"/>
+      <w:r>
+        <w:rPr>
+          <w:sz w:val="24"/>
+          <w:szCs w:val="24"/>
+        </w:rPr>
+        <w:t>:</w:t>
       </w:r>
     </w:p>
     <w:p>
@@ -142,12 +443,165 @@
           <w:szCs w:val="24"/>
         </w:rPr>
       </w:pPr>
-      <w:r>
-        <w:rPr>
-          <w:sz w:val="24"/>
-          <w:szCs w:val="24"/>
-        </w:rPr>
-        <w:t>Gửi 3 lá bài dùng để trao đổi với các Client khác:</w:t>
+      <w:proofErr w:type="spellStart"/>
+      <w:r>
+        <w:rPr>
+          <w:sz w:val="24"/>
+          <w:szCs w:val="24"/>
+        </w:rPr>
+        <w:t>Gửi</w:t>
+      </w:r>
+      <w:proofErr w:type="spellEnd"/>
+      <w:r>
+        <w:rPr>
+          <w:sz w:val="24"/>
+          <w:szCs w:val="24"/>
+        </w:rPr>
+        <w:t xml:space="preserve"> 3 </w:t>
+      </w:r>
+      <w:proofErr w:type="spellStart"/>
+      <w:r>
+        <w:rPr>
+          <w:sz w:val="24"/>
+          <w:szCs w:val="24"/>
+        </w:rPr>
+        <w:t>lá</w:t>
+      </w:r>
+      <w:proofErr w:type="spellEnd"/>
+      <w:r>
+        <w:rPr>
+          <w:sz w:val="24"/>
+          <w:szCs w:val="24"/>
+        </w:rPr>
+        <w:t xml:space="preserve"> </w:t>
+      </w:r>
+      <w:proofErr w:type="spellStart"/>
+      <w:r>
+        <w:rPr>
+          <w:sz w:val="24"/>
+          <w:szCs w:val="24"/>
+        </w:rPr>
+        <w:t>bài</w:t>
+      </w:r>
+      <w:proofErr w:type="spellEnd"/>
+      <w:r>
+        <w:rPr>
+          <w:sz w:val="24"/>
+          <w:szCs w:val="24"/>
+        </w:rPr>
+        <w:t xml:space="preserve"> </w:t>
+      </w:r>
+      <w:proofErr w:type="spellStart"/>
+      <w:r>
+        <w:rPr>
+          <w:sz w:val="24"/>
+          <w:szCs w:val="24"/>
+        </w:rPr>
+        <w:t>dùng</w:t>
+      </w:r>
+      <w:proofErr w:type="spellEnd"/>
+      <w:r>
+        <w:rPr>
+          <w:sz w:val="24"/>
+          <w:szCs w:val="24"/>
+        </w:rPr>
+        <w:t xml:space="preserve"> </w:t>
+      </w:r>
+      <w:proofErr w:type="spellStart"/>
+      <w:r>
+        <w:rPr>
+          <w:sz w:val="24"/>
+          <w:szCs w:val="24"/>
+        </w:rPr>
+        <w:t>để</w:t>
+      </w:r>
+      <w:proofErr w:type="spellEnd"/>
+      <w:r>
+        <w:rPr>
+          <w:sz w:val="24"/>
+          <w:szCs w:val="24"/>
+        </w:rPr>
+        <w:t xml:space="preserve"> </w:t>
+      </w:r>
+      <w:proofErr w:type="spellStart"/>
+      <w:r>
+        <w:rPr>
+          <w:sz w:val="24"/>
+          <w:szCs w:val="24"/>
+        </w:rPr>
+        <w:t>trao</w:t>
+      </w:r>
+      <w:proofErr w:type="spellEnd"/>
+      <w:r>
+        <w:rPr>
+          <w:sz w:val="24"/>
+          <w:szCs w:val="24"/>
+        </w:rPr>
+        <w:t xml:space="preserve"> </w:t>
+      </w:r>
+      <w:proofErr w:type="spellStart"/>
+      <w:r>
+        <w:rPr>
+          <w:sz w:val="24"/>
+          <w:szCs w:val="24"/>
+        </w:rPr>
+        <w:t>đổi</w:t>
+      </w:r>
+      <w:proofErr w:type="spellEnd"/>
+      <w:r>
+        <w:rPr>
+          <w:sz w:val="24"/>
+          <w:szCs w:val="24"/>
+        </w:rPr>
+        <w:t xml:space="preserve"> </w:t>
+      </w:r>
+      <w:proofErr w:type="spellStart"/>
+      <w:r>
+        <w:rPr>
+          <w:sz w:val="24"/>
+          <w:szCs w:val="24"/>
+        </w:rPr>
+        <w:t>với</w:t>
+      </w:r>
+      <w:proofErr w:type="spellEnd"/>
+      <w:r>
+        <w:rPr>
+          <w:sz w:val="24"/>
+          <w:szCs w:val="24"/>
+        </w:rPr>
+        <w:t xml:space="preserve"> </w:t>
+      </w:r>
+      <w:proofErr w:type="spellStart"/>
+      <w:r>
+        <w:rPr>
+          <w:sz w:val="24"/>
+          <w:szCs w:val="24"/>
+        </w:rPr>
+        <w:t>các</w:t>
+      </w:r>
+      <w:proofErr w:type="spellEnd"/>
+      <w:r>
+        <w:rPr>
+          <w:sz w:val="24"/>
+          <w:szCs w:val="24"/>
+        </w:rPr>
+        <w:t xml:space="preserve"> Client </w:t>
+      </w:r>
+      <w:proofErr w:type="spellStart"/>
+      <w:r>
+        <w:rPr>
+          <w:sz w:val="24"/>
+          <w:szCs w:val="24"/>
+        </w:rPr>
+        <w:t>khác</w:t>
+      </w:r>
+      <w:proofErr w:type="spellEnd"/>
+      <w:r>
+        <w:rPr>
+          <w:sz w:val="24"/>
+          <w:szCs w:val="24"/>
+        </w:rPr>
+        <w:t>:</w:t>
       </w:r>
     </w:p>
     <w:p>
@@ -183,12 +637,37 @@
           <w:szCs w:val="24"/>
         </w:rPr>
       </w:pPr>
-      <w:r>
-        <w:rPr>
-          <w:sz w:val="24"/>
-          <w:szCs w:val="24"/>
-        </w:rPr>
-        <w:t>Thông điệp Server -&gt; Client:</w:t>
+      <w:proofErr w:type="spellStart"/>
+      <w:r>
+        <w:rPr>
+          <w:sz w:val="24"/>
+          <w:szCs w:val="24"/>
+        </w:rPr>
+        <w:t>Thông</w:t>
+      </w:r>
+      <w:proofErr w:type="spellEnd"/>
+      <w:r>
+        <w:rPr>
+          <w:sz w:val="24"/>
+          <w:szCs w:val="24"/>
+        </w:rPr>
+        <w:t xml:space="preserve"> </w:t>
+      </w:r>
+      <w:proofErr w:type="spellStart"/>
+      <w:r>
+        <w:rPr>
+          <w:sz w:val="24"/>
+          <w:szCs w:val="24"/>
+        </w:rPr>
+        <w:t>điệp</w:t>
+      </w:r>
+      <w:proofErr w:type="spellEnd"/>
+      <w:r>
+        <w:rPr>
+          <w:sz w:val="24"/>
+          <w:szCs w:val="24"/>
+        </w:rPr>
+        <w:t xml:space="preserve"> Server -&gt; Client:</w:t>
       </w:r>
     </w:p>
     <w:p>
@@ -204,12 +683,53 @@
           <w:szCs w:val="24"/>
         </w:rPr>
       </w:pPr>
-      <w:r>
-        <w:rPr>
-          <w:sz w:val="24"/>
-          <w:szCs w:val="24"/>
-        </w:rPr>
-        <w:t>Lúc Đăng nhập:</w:t>
+      <w:proofErr w:type="spellStart"/>
+      <w:r>
+        <w:rPr>
+          <w:sz w:val="24"/>
+          <w:szCs w:val="24"/>
+        </w:rPr>
+        <w:t>Lúc</w:t>
+      </w:r>
+      <w:proofErr w:type="spellEnd"/>
+      <w:r>
+        <w:rPr>
+          <w:sz w:val="24"/>
+          <w:szCs w:val="24"/>
+        </w:rPr>
+        <w:t xml:space="preserve"> </w:t>
+      </w:r>
+      <w:proofErr w:type="spellStart"/>
+      <w:r>
+        <w:rPr>
+          <w:sz w:val="24"/>
+          <w:szCs w:val="24"/>
+        </w:rPr>
+        <w:t>Đăng</w:t>
+      </w:r>
+      <w:proofErr w:type="spellEnd"/>
+      <w:r>
+        <w:rPr>
+          <w:sz w:val="24"/>
+          <w:szCs w:val="24"/>
+        </w:rPr>
+        <w:t xml:space="preserve"> </w:t>
+      </w:r>
+      <w:proofErr w:type="spellStart"/>
+      <w:r>
+        <w:rPr>
+          <w:sz w:val="24"/>
+          <w:szCs w:val="24"/>
+        </w:rPr>
+        <w:t>nhập</w:t>
+      </w:r>
+      <w:proofErr w:type="spellEnd"/>
+      <w:r>
+        <w:rPr>
+          <w:sz w:val="24"/>
+          <w:szCs w:val="24"/>
+        </w:rPr>
+        <w:t>:</w:t>
       </w:r>
     </w:p>
     <w:p>
@@ -314,12 +834,101 @@
           <w:szCs w:val="24"/>
         </w:rPr>
       </w:pPr>
-      <w:r>
-        <w:rPr>
-          <w:sz w:val="24"/>
-          <w:szCs w:val="24"/>
-        </w:rPr>
-        <w:t>Gửi kết quả 1 lượt chơi cho 4 Client:</w:t>
+      <w:proofErr w:type="spellStart"/>
+      <w:r>
+        <w:rPr>
+          <w:sz w:val="24"/>
+          <w:szCs w:val="24"/>
+        </w:rPr>
+        <w:t>Gửi</w:t>
+      </w:r>
+      <w:proofErr w:type="spellEnd"/>
+      <w:r>
+        <w:rPr>
+          <w:sz w:val="24"/>
+          <w:szCs w:val="24"/>
+        </w:rPr>
+        <w:t xml:space="preserve"> </w:t>
+      </w:r>
+      <w:proofErr w:type="spellStart"/>
+      <w:r>
+        <w:rPr>
+          <w:sz w:val="24"/>
+          <w:szCs w:val="24"/>
+        </w:rPr>
+        <w:t>kết</w:t>
+      </w:r>
+      <w:proofErr w:type="spellEnd"/>
+      <w:r>
+        <w:rPr>
+          <w:sz w:val="24"/>
+          <w:szCs w:val="24"/>
+        </w:rPr>
+        <w:t xml:space="preserve"> </w:t>
+      </w:r>
+      <w:proofErr w:type="spellStart"/>
+      <w:r>
+        <w:rPr>
+          <w:sz w:val="24"/>
+          <w:szCs w:val="24"/>
+        </w:rPr>
+        <w:t>quả</w:t>
+      </w:r>
+      <w:proofErr w:type="spellEnd"/>
+      <w:r>
+        <w:rPr>
+          <w:sz w:val="24"/>
+          <w:szCs w:val="24"/>
+        </w:rPr>
+        <w:t xml:space="preserve"> 1 </w:t>
+      </w:r>
+      <w:proofErr w:type="spellStart"/>
+      <w:r>
+        <w:rPr>
+          <w:sz w:val="24"/>
+          <w:szCs w:val="24"/>
+        </w:rPr>
+        <w:t>lượt</w:t>
+      </w:r>
+      <w:proofErr w:type="spellEnd"/>
+      <w:r>
+        <w:rPr>
+          <w:sz w:val="24"/>
+          <w:szCs w:val="24"/>
+        </w:rPr>
+        <w:t xml:space="preserve"> </w:t>
+      </w:r>
+      <w:proofErr w:type="spellStart"/>
+      <w:r>
+        <w:rPr>
+          <w:sz w:val="24"/>
+          <w:szCs w:val="24"/>
+        </w:rPr>
+        <w:t>chơi</w:t>
+      </w:r>
+      <w:proofErr w:type="spellEnd"/>
+      <w:r>
+        <w:rPr>
+          <w:sz w:val="24"/>
+          <w:szCs w:val="24"/>
+        </w:rPr>
+        <w:t xml:space="preserve"> </w:t>
+      </w:r>
+      <w:proofErr w:type="spellStart"/>
+      <w:r>
+        <w:rPr>
+          <w:sz w:val="24"/>
+          <w:szCs w:val="24"/>
+        </w:rPr>
+        <w:t>cho</w:t>
+      </w:r>
+      <w:proofErr w:type="spellEnd"/>
+      <w:r>
+        <w:rPr>
+          <w:sz w:val="24"/>
+          <w:szCs w:val="24"/>
+        </w:rPr>
+        <w:t xml:space="preserve"> 4 Client:</w:t>
       </w:r>
     </w:p>
     <w:p>
@@ -365,7 +974,55 @@
           <w:sz w:val="24"/>
           <w:szCs w:val="24"/>
         </w:rPr>
-        <w:t>Server phát bài cho 4 Client;</w:t>
+        <w:t xml:space="preserve">Server </w:t>
+      </w:r>
+      <w:proofErr w:type="spellStart"/>
+      <w:r>
+        <w:rPr>
+          <w:sz w:val="24"/>
+          <w:szCs w:val="24"/>
+        </w:rPr>
+        <w:t>phát</w:t>
+      </w:r>
+      <w:proofErr w:type="spellEnd"/>
+      <w:r>
+        <w:rPr>
+          <w:sz w:val="24"/>
+          <w:szCs w:val="24"/>
+        </w:rPr>
+        <w:t xml:space="preserve"> </w:t>
+      </w:r>
+      <w:proofErr w:type="spellStart"/>
+      <w:r>
+        <w:rPr>
+          <w:sz w:val="24"/>
+          <w:szCs w:val="24"/>
+        </w:rPr>
+        <w:t>bài</w:t>
+      </w:r>
+      <w:proofErr w:type="spellEnd"/>
+      <w:r>
+        <w:rPr>
+          <w:sz w:val="24"/>
+          <w:szCs w:val="24"/>
+        </w:rPr>
+        <w:t xml:space="preserve"> </w:t>
+      </w:r>
+      <w:proofErr w:type="spellStart"/>
+      <w:r>
+        <w:rPr>
+          <w:sz w:val="24"/>
+          <w:szCs w:val="24"/>
+        </w:rPr>
+        <w:t>cho</w:t>
+      </w:r>
+      <w:proofErr w:type="spellEnd"/>
+      <w:r>
+        <w:rPr>
+          <w:sz w:val="24"/>
+          <w:szCs w:val="24"/>
+        </w:rPr>
+        <w:t xml:space="preserve"> 4 Client;</w:t>
       </w:r>
     </w:p>
     <w:p>
@@ -411,7 +1068,183 @@
           <w:sz w:val="24"/>
           <w:szCs w:val="24"/>
         </w:rPr>
-        <w:t>Server thông báo cho 4 Client có trao đổi bài trước khi chơi không?</w:t>
+        <w:t xml:space="preserve">Server </w:t>
+      </w:r>
+      <w:proofErr w:type="spellStart"/>
+      <w:r>
+        <w:rPr>
+          <w:sz w:val="24"/>
+          <w:szCs w:val="24"/>
+        </w:rPr>
+        <w:t>thông</w:t>
+      </w:r>
+      <w:proofErr w:type="spellEnd"/>
+      <w:r>
+        <w:rPr>
+          <w:sz w:val="24"/>
+          <w:szCs w:val="24"/>
+        </w:rPr>
+        <w:t xml:space="preserve"> </w:t>
+      </w:r>
+      <w:proofErr w:type="spellStart"/>
+      <w:r>
+        <w:rPr>
+          <w:sz w:val="24"/>
+          <w:szCs w:val="24"/>
+        </w:rPr>
+        <w:t>báo</w:t>
+      </w:r>
+      <w:proofErr w:type="spellEnd"/>
+      <w:r>
+        <w:rPr>
+          <w:sz w:val="24"/>
+          <w:szCs w:val="24"/>
+        </w:rPr>
+        <w:t xml:space="preserve"> </w:t>
+      </w:r>
+      <w:proofErr w:type="spellStart"/>
+      <w:r>
+        <w:rPr>
+          <w:sz w:val="24"/>
+          <w:szCs w:val="24"/>
+        </w:rPr>
+        <w:t>cho</w:t>
+      </w:r>
+      <w:proofErr w:type="spellEnd"/>
+      <w:r>
+        <w:rPr>
+          <w:sz w:val="24"/>
+          <w:szCs w:val="24"/>
+        </w:rPr>
+        <w:t xml:space="preserve"> 4 Client </w:t>
+      </w:r>
+      <w:proofErr w:type="spellStart"/>
+      <w:r>
+        <w:rPr>
+          <w:sz w:val="24"/>
+          <w:szCs w:val="24"/>
+        </w:rPr>
+        <w:t>có</w:t>
+      </w:r>
+      <w:proofErr w:type="spellEnd"/>
+      <w:r>
+        <w:rPr>
+          <w:sz w:val="24"/>
+          <w:szCs w:val="24"/>
+        </w:rPr>
+        <w:t xml:space="preserve"> </w:t>
+      </w:r>
+      <w:proofErr w:type="spellStart"/>
+      <w:r>
+        <w:rPr>
+          <w:sz w:val="24"/>
+          <w:szCs w:val="24"/>
+        </w:rPr>
+        <w:t>trao</w:t>
+      </w:r>
+      <w:proofErr w:type="spellEnd"/>
+      <w:r>
+        <w:rPr>
+          <w:sz w:val="24"/>
+          <w:szCs w:val="24"/>
+        </w:rPr>
+        <w:t xml:space="preserve"> </w:t>
+      </w:r>
+      <w:proofErr w:type="spellStart"/>
+      <w:r>
+        <w:rPr>
+          <w:sz w:val="24"/>
+          <w:szCs w:val="24"/>
+        </w:rPr>
+        <w:t>đổi</w:t>
+      </w:r>
+      <w:proofErr w:type="spellEnd"/>
+      <w:r>
+        <w:rPr>
+          <w:sz w:val="24"/>
+          <w:szCs w:val="24"/>
+        </w:rPr>
+        <w:t xml:space="preserve"> </w:t>
+      </w:r>
+      <w:proofErr w:type="spellStart"/>
+      <w:r>
+        <w:rPr>
+          <w:sz w:val="24"/>
+          <w:szCs w:val="24"/>
+        </w:rPr>
+        <w:t>bài</w:t>
+      </w:r>
+      <w:proofErr w:type="spellEnd"/>
+      <w:r>
+        <w:rPr>
+          <w:sz w:val="24"/>
+          <w:szCs w:val="24"/>
+        </w:rPr>
+        <w:t xml:space="preserve"> </w:t>
+      </w:r>
+      <w:proofErr w:type="spellStart"/>
+      <w:r>
+        <w:rPr>
+          <w:sz w:val="24"/>
+          <w:szCs w:val="24"/>
+        </w:rPr>
+        <w:t>trước</w:t>
+      </w:r>
+      <w:proofErr w:type="spellEnd"/>
+      <w:r>
+        <w:rPr>
+          <w:sz w:val="24"/>
+          <w:szCs w:val="24"/>
+        </w:rPr>
+        <w:t xml:space="preserve"> </w:t>
+      </w:r>
+      <w:proofErr w:type="spellStart"/>
+      <w:r>
+        <w:rPr>
+          <w:sz w:val="24"/>
+          <w:szCs w:val="24"/>
+        </w:rPr>
+        <w:t>khi</w:t>
+      </w:r>
+      <w:proofErr w:type="spellEnd"/>
+      <w:r>
+        <w:rPr>
+          <w:sz w:val="24"/>
+          <w:szCs w:val="24"/>
+        </w:rPr>
+        <w:t xml:space="preserve"> </w:t>
+      </w:r>
+      <w:proofErr w:type="spellStart"/>
+      <w:r>
+        <w:rPr>
+          <w:sz w:val="24"/>
+          <w:szCs w:val="24"/>
+        </w:rPr>
+        <w:t>chơi</w:t>
+      </w:r>
+      <w:proofErr w:type="spellEnd"/>
+      <w:r>
+        <w:rPr>
+          <w:sz w:val="24"/>
+          <w:szCs w:val="24"/>
+        </w:rPr>
+        <w:t xml:space="preserve"> </w:t>
+      </w:r>
+      <w:proofErr w:type="spellStart"/>
+      <w:r>
+        <w:rPr>
+          <w:sz w:val="24"/>
+          <w:szCs w:val="24"/>
+        </w:rPr>
+        <w:t>không</w:t>
+      </w:r>
+      <w:proofErr w:type="spellEnd"/>
+      <w:r>
+        <w:rPr>
+          <w:sz w:val="24"/>
+          <w:szCs w:val="24"/>
+        </w:rPr>
+        <w:t>?</w:t>
       </w:r>
     </w:p>
     <w:p>
@@ -457,7 +1290,103 @@
           <w:sz w:val="24"/>
           <w:szCs w:val="24"/>
         </w:rPr>
-        <w:t>Server thông báo lượt chơi tới Client nào.</w:t>
+        <w:t xml:space="preserve">Server </w:t>
+      </w:r>
+      <w:proofErr w:type="spellStart"/>
+      <w:r>
+        <w:rPr>
+          <w:sz w:val="24"/>
+          <w:szCs w:val="24"/>
+        </w:rPr>
+        <w:t>thông</w:t>
+      </w:r>
+      <w:proofErr w:type="spellEnd"/>
+      <w:r>
+        <w:rPr>
+          <w:sz w:val="24"/>
+          <w:szCs w:val="24"/>
+        </w:rPr>
+        <w:t xml:space="preserve"> </w:t>
+      </w:r>
+      <w:proofErr w:type="spellStart"/>
+      <w:r>
+        <w:rPr>
+          <w:sz w:val="24"/>
+          <w:szCs w:val="24"/>
+        </w:rPr>
+        <w:t>báo</w:t>
+      </w:r>
+      <w:proofErr w:type="spellEnd"/>
+      <w:r>
+        <w:rPr>
+          <w:sz w:val="24"/>
+          <w:szCs w:val="24"/>
+        </w:rPr>
+        <w:t xml:space="preserve"> </w:t>
+      </w:r>
+      <w:proofErr w:type="spellStart"/>
+      <w:r>
+        <w:rPr>
+          <w:sz w:val="24"/>
+          <w:szCs w:val="24"/>
+        </w:rPr>
+        <w:t>lượt</w:t>
+      </w:r>
+      <w:proofErr w:type="spellEnd"/>
+      <w:r>
+        <w:rPr>
+          <w:sz w:val="24"/>
+          <w:szCs w:val="24"/>
+        </w:rPr>
+        <w:t xml:space="preserve"> </w:t>
+      </w:r>
+      <w:proofErr w:type="spellStart"/>
+      <w:r>
+        <w:rPr>
+          <w:sz w:val="24"/>
+          <w:szCs w:val="24"/>
+        </w:rPr>
+        <w:t>chơi</w:t>
+      </w:r>
+      <w:proofErr w:type="spellEnd"/>
+      <w:r>
+        <w:rPr>
+          <w:sz w:val="24"/>
+          <w:szCs w:val="24"/>
+        </w:rPr>
+        <w:t xml:space="preserve"> </w:t>
+      </w:r>
+      <w:proofErr w:type="spellStart"/>
+      <w:r>
+        <w:rPr>
+          <w:sz w:val="24"/>
+          <w:szCs w:val="24"/>
+        </w:rPr>
+        <w:t>tới</w:t>
+      </w:r>
+      <w:proofErr w:type="spellEnd"/>
+      <w:r>
+        <w:rPr>
+          <w:sz w:val="24"/>
+          <w:szCs w:val="24"/>
+        </w:rPr>
+        <w:t xml:space="preserve"> Client </w:t>
+      </w:r>
+      <w:proofErr w:type="spellStart"/>
+      <w:r>
+        <w:rPr>
+          <w:sz w:val="24"/>
+          <w:szCs w:val="24"/>
+        </w:rPr>
+        <w:t>nào</w:t>
+      </w:r>
+      <w:proofErr w:type="spellEnd"/>
+      <w:r>
+        <w:rPr>
+          <w:sz w:val="24"/>
+          <w:szCs w:val="24"/>
+        </w:rPr>
+        <w:t>.</w:t>
       </w:r>
     </w:p>
     <w:p>
@@ -503,7 +1432,151 @@
           <w:sz w:val="24"/>
           <w:szCs w:val="24"/>
         </w:rPr>
-        <w:t>Server gửi cho các client còn lại, Client N đi lá bài nào?</w:t>
+        <w:t xml:space="preserve">Server </w:t>
+      </w:r>
+      <w:proofErr w:type="spellStart"/>
+      <w:r>
+        <w:rPr>
+          <w:sz w:val="24"/>
+          <w:szCs w:val="24"/>
+        </w:rPr>
+        <w:t>gửi</w:t>
+      </w:r>
+      <w:proofErr w:type="spellEnd"/>
+      <w:r>
+        <w:rPr>
+          <w:sz w:val="24"/>
+          <w:szCs w:val="24"/>
+        </w:rPr>
+        <w:t xml:space="preserve"> </w:t>
+      </w:r>
+      <w:proofErr w:type="spellStart"/>
+      <w:r>
+        <w:rPr>
+          <w:sz w:val="24"/>
+          <w:szCs w:val="24"/>
+        </w:rPr>
+        <w:t>cho</w:t>
+      </w:r>
+      <w:proofErr w:type="spellEnd"/>
+      <w:r>
+        <w:rPr>
+          <w:sz w:val="24"/>
+          <w:szCs w:val="24"/>
+        </w:rPr>
+        <w:t xml:space="preserve"> </w:t>
+      </w:r>
+      <w:proofErr w:type="spellStart"/>
+      <w:r>
+        <w:rPr>
+          <w:sz w:val="24"/>
+          <w:szCs w:val="24"/>
+        </w:rPr>
+        <w:t>các</w:t>
+      </w:r>
+      <w:proofErr w:type="spellEnd"/>
+      <w:r>
+        <w:rPr>
+          <w:sz w:val="24"/>
+          <w:szCs w:val="24"/>
+        </w:rPr>
+        <w:t xml:space="preserve"> client </w:t>
+      </w:r>
+      <w:proofErr w:type="spellStart"/>
+      <w:r>
+        <w:rPr>
+          <w:sz w:val="24"/>
+          <w:szCs w:val="24"/>
+        </w:rPr>
+        <w:t>còn</w:t>
+      </w:r>
+      <w:proofErr w:type="spellEnd"/>
+      <w:r>
+        <w:rPr>
+          <w:sz w:val="24"/>
+          <w:szCs w:val="24"/>
+        </w:rPr>
+        <w:t xml:space="preserve"> </w:t>
+      </w:r>
+      <w:proofErr w:type="spellStart"/>
+      <w:r>
+        <w:rPr>
+          <w:sz w:val="24"/>
+          <w:szCs w:val="24"/>
+        </w:rPr>
+        <w:t>lại</w:t>
+      </w:r>
+      <w:proofErr w:type="spellEnd"/>
+      <w:r>
+        <w:rPr>
+          <w:sz w:val="24"/>
+          <w:szCs w:val="24"/>
+        </w:rPr>
+        <w:t xml:space="preserve">, Client N </w:t>
+      </w:r>
+      <w:proofErr w:type="spellStart"/>
+      <w:r>
+        <w:rPr>
+          <w:sz w:val="24"/>
+          <w:szCs w:val="24"/>
+        </w:rPr>
+        <w:t>đi</w:t>
+      </w:r>
+      <w:proofErr w:type="spellEnd"/>
+      <w:r>
+        <w:rPr>
+          <w:sz w:val="24"/>
+          <w:szCs w:val="24"/>
+        </w:rPr>
+        <w:t xml:space="preserve"> </w:t>
+      </w:r>
+      <w:proofErr w:type="spellStart"/>
+      <w:r>
+        <w:rPr>
+          <w:sz w:val="24"/>
+          <w:szCs w:val="24"/>
+        </w:rPr>
+        <w:t>lá</w:t>
+      </w:r>
+      <w:proofErr w:type="spellEnd"/>
+      <w:r>
+        <w:rPr>
+          <w:sz w:val="24"/>
+          <w:szCs w:val="24"/>
+        </w:rPr>
+        <w:t xml:space="preserve"> </w:t>
+      </w:r>
+      <w:proofErr w:type="spellStart"/>
+      <w:r>
+        <w:rPr>
+          <w:sz w:val="24"/>
+          <w:szCs w:val="24"/>
+        </w:rPr>
+        <w:t>bài</w:t>
+      </w:r>
+      <w:proofErr w:type="spellEnd"/>
+      <w:r>
+        <w:rPr>
+          <w:sz w:val="24"/>
+          <w:szCs w:val="24"/>
+        </w:rPr>
+        <w:t xml:space="preserve"> </w:t>
+      </w:r>
+      <w:proofErr w:type="spellStart"/>
+      <w:r>
+        <w:rPr>
+          <w:sz w:val="24"/>
+          <w:szCs w:val="24"/>
+        </w:rPr>
+        <w:t>nào</w:t>
+      </w:r>
+      <w:proofErr w:type="spellEnd"/>
+      <w:r>
+        <w:rPr>
+          <w:sz w:val="24"/>
+          <w:szCs w:val="24"/>
+        </w:rPr>
+        <w:t>?</w:t>
       </w:r>
     </w:p>
     <w:p>
@@ -549,7 +1622,119 @@
           <w:sz w:val="24"/>
           <w:szCs w:val="24"/>
         </w:rPr>
-        <w:t>Server thông báo có quyền đi cơ chưa?</w:t>
+        <w:t xml:space="preserve">Server </w:t>
+      </w:r>
+      <w:proofErr w:type="spellStart"/>
+      <w:r>
+        <w:rPr>
+          <w:sz w:val="24"/>
+          <w:szCs w:val="24"/>
+        </w:rPr>
+        <w:t>thông</w:t>
+      </w:r>
+      <w:proofErr w:type="spellEnd"/>
+      <w:r>
+        <w:rPr>
+          <w:sz w:val="24"/>
+          <w:szCs w:val="24"/>
+        </w:rPr>
+        <w:t xml:space="preserve"> </w:t>
+      </w:r>
+      <w:proofErr w:type="spellStart"/>
+      <w:r>
+        <w:rPr>
+          <w:sz w:val="24"/>
+          <w:szCs w:val="24"/>
+        </w:rPr>
+        <w:t>báo</w:t>
+      </w:r>
+      <w:proofErr w:type="spellEnd"/>
+      <w:r>
+        <w:rPr>
+          <w:sz w:val="24"/>
+          <w:szCs w:val="24"/>
+        </w:rPr>
+        <w:t xml:space="preserve"> </w:t>
+      </w:r>
+      <w:proofErr w:type="spellStart"/>
+      <w:r>
+        <w:rPr>
+          <w:sz w:val="24"/>
+          <w:szCs w:val="24"/>
+        </w:rPr>
+        <w:t>có</w:t>
+      </w:r>
+      <w:proofErr w:type="spellEnd"/>
+      <w:r>
+        <w:rPr>
+          <w:sz w:val="24"/>
+          <w:szCs w:val="24"/>
+        </w:rPr>
+        <w:t xml:space="preserve"> </w:t>
+      </w:r>
+      <w:proofErr w:type="spellStart"/>
+      <w:r>
+        <w:rPr>
+          <w:sz w:val="24"/>
+          <w:szCs w:val="24"/>
+        </w:rPr>
+        <w:t>quyền</w:t>
+      </w:r>
+      <w:proofErr w:type="spellEnd"/>
+      <w:r>
+        <w:rPr>
+          <w:sz w:val="24"/>
+          <w:szCs w:val="24"/>
+        </w:rPr>
+        <w:t xml:space="preserve"> </w:t>
+      </w:r>
+      <w:proofErr w:type="spellStart"/>
+      <w:r>
+        <w:rPr>
+          <w:sz w:val="24"/>
+          <w:szCs w:val="24"/>
+        </w:rPr>
+        <w:t>đi</w:t>
+      </w:r>
+      <w:proofErr w:type="spellEnd"/>
+      <w:r>
+        <w:rPr>
+          <w:sz w:val="24"/>
+          <w:szCs w:val="24"/>
+        </w:rPr>
+        <w:t xml:space="preserve"> </w:t>
+      </w:r>
+      <w:proofErr w:type="spellStart"/>
+      <w:r>
+        <w:rPr>
+          <w:sz w:val="24"/>
+          <w:szCs w:val="24"/>
+        </w:rPr>
+        <w:t>cơ</w:t>
+      </w:r>
+      <w:proofErr w:type="spellEnd"/>
+      <w:r>
+        <w:rPr>
+          <w:sz w:val="24"/>
+          <w:szCs w:val="24"/>
+        </w:rPr>
+        <w:t xml:space="preserve"> </w:t>
+      </w:r>
+      <w:proofErr w:type="spellStart"/>
+      <w:r>
+        <w:rPr>
+          <w:sz w:val="24"/>
+          <w:szCs w:val="24"/>
+        </w:rPr>
+        <w:t>chưa</w:t>
+      </w:r>
+      <w:proofErr w:type="spellEnd"/>
+      <w:r>
+        <w:rPr>
+          <w:sz w:val="24"/>
+          <w:szCs w:val="24"/>
+        </w:rPr>
+        <w:t>?</w:t>
       </w:r>
     </w:p>
     <w:p>
@@ -596,7 +1781,103 @@
           <w:szCs w:val="24"/>
         </w:rPr>
         <w:lastRenderedPageBreak/>
-        <w:t>Server thông báo ván chơi kết thúc:</w:t>
+        <w:t xml:space="preserve">Server </w:t>
+      </w:r>
+      <w:proofErr w:type="spellStart"/>
+      <w:r>
+        <w:rPr>
+          <w:sz w:val="24"/>
+          <w:szCs w:val="24"/>
+        </w:rPr>
+        <w:t>thông</w:t>
+      </w:r>
+      <w:proofErr w:type="spellEnd"/>
+      <w:r>
+        <w:rPr>
+          <w:sz w:val="24"/>
+          <w:szCs w:val="24"/>
+        </w:rPr>
+        <w:t xml:space="preserve"> </w:t>
+      </w:r>
+      <w:proofErr w:type="spellStart"/>
+      <w:r>
+        <w:rPr>
+          <w:sz w:val="24"/>
+          <w:szCs w:val="24"/>
+        </w:rPr>
+        <w:t>báo</w:t>
+      </w:r>
+      <w:proofErr w:type="spellEnd"/>
+      <w:r>
+        <w:rPr>
+          <w:sz w:val="24"/>
+          <w:szCs w:val="24"/>
+        </w:rPr>
+        <w:t xml:space="preserve"> </w:t>
+      </w:r>
+      <w:proofErr w:type="spellStart"/>
+      <w:r>
+        <w:rPr>
+          <w:sz w:val="24"/>
+          <w:szCs w:val="24"/>
+        </w:rPr>
+        <w:t>ván</w:t>
+      </w:r>
+      <w:proofErr w:type="spellEnd"/>
+      <w:r>
+        <w:rPr>
+          <w:sz w:val="24"/>
+          <w:szCs w:val="24"/>
+        </w:rPr>
+        <w:t xml:space="preserve"> </w:t>
+      </w:r>
+      <w:proofErr w:type="spellStart"/>
+      <w:r>
+        <w:rPr>
+          <w:sz w:val="24"/>
+          <w:szCs w:val="24"/>
+        </w:rPr>
+        <w:t>chơi</w:t>
+      </w:r>
+      <w:proofErr w:type="spellEnd"/>
+      <w:r>
+        <w:rPr>
+          <w:sz w:val="24"/>
+          <w:szCs w:val="24"/>
+        </w:rPr>
+        <w:t xml:space="preserve"> </w:t>
+      </w:r>
+      <w:proofErr w:type="spellStart"/>
+      <w:r>
+        <w:rPr>
+          <w:sz w:val="24"/>
+          <w:szCs w:val="24"/>
+        </w:rPr>
+        <w:t>kết</w:t>
+      </w:r>
+      <w:proofErr w:type="spellEnd"/>
+      <w:r>
+        <w:rPr>
+          <w:sz w:val="24"/>
+          <w:szCs w:val="24"/>
+        </w:rPr>
+        <w:t xml:space="preserve"> </w:t>
+      </w:r>
+      <w:proofErr w:type="spellStart"/>
+      <w:r>
+        <w:rPr>
+          <w:sz w:val="24"/>
+          <w:szCs w:val="24"/>
+        </w:rPr>
+        <w:t>thúc</w:t>
+      </w:r>
+      <w:proofErr w:type="spellEnd"/>
+      <w:r>
+        <w:rPr>
+          <w:sz w:val="24"/>
+          <w:szCs w:val="24"/>
+        </w:rPr>
+        <w:t>:</w:t>
       </w:r>
     </w:p>
     <w:p>
@@ -637,12 +1918,69 @@
           <w:szCs w:val="24"/>
         </w:rPr>
       </w:pPr>
-      <w:r>
-        <w:rPr>
-          <w:sz w:val="24"/>
-          <w:szCs w:val="24"/>
-        </w:rPr>
-        <w:t>Thông báo Client N ngừng chơi.</w:t>
+      <w:proofErr w:type="spellStart"/>
+      <w:r>
+        <w:rPr>
+          <w:sz w:val="24"/>
+          <w:szCs w:val="24"/>
+        </w:rPr>
+        <w:t>Thông</w:t>
+      </w:r>
+      <w:proofErr w:type="spellEnd"/>
+      <w:r>
+        <w:rPr>
+          <w:sz w:val="24"/>
+          <w:szCs w:val="24"/>
+        </w:rPr>
+        <w:t xml:space="preserve"> </w:t>
+      </w:r>
+      <w:proofErr w:type="spellStart"/>
+      <w:r>
+        <w:rPr>
+          <w:sz w:val="24"/>
+          <w:szCs w:val="24"/>
+        </w:rPr>
+        <w:t>báo</w:t>
+      </w:r>
+      <w:proofErr w:type="spellEnd"/>
+      <w:r>
+        <w:rPr>
+          <w:sz w:val="24"/>
+          <w:szCs w:val="24"/>
+        </w:rPr>
+        <w:t xml:space="preserve"> Client N </w:t>
+      </w:r>
+      <w:proofErr w:type="spellStart"/>
+      <w:r>
+        <w:rPr>
+          <w:sz w:val="24"/>
+          <w:szCs w:val="24"/>
+        </w:rPr>
+        <w:t>ngừng</w:t>
+      </w:r>
+      <w:proofErr w:type="spellEnd"/>
+      <w:r>
+        <w:rPr>
+          <w:sz w:val="24"/>
+          <w:szCs w:val="24"/>
+        </w:rPr>
+        <w:t xml:space="preserve"> </w:t>
+      </w:r>
+      <w:proofErr w:type="spellStart"/>
+      <w:r>
+        <w:rPr>
+          <w:sz w:val="24"/>
+          <w:szCs w:val="24"/>
+        </w:rPr>
+        <w:t>chơi</w:t>
+      </w:r>
+      <w:proofErr w:type="spellEnd"/>
+      <w:r>
+        <w:rPr>
+          <w:sz w:val="24"/>
+          <w:szCs w:val="24"/>
+        </w:rPr>
+        <w:t>.</w:t>
       </w:r>
     </w:p>
     <w:p>
@@ -697,26 +2035,85 @@
           <w:szCs w:val="24"/>
         </w:rPr>
       </w:pPr>
-      <w:r>
-        <w:rPr>
-          <w:sz w:val="24"/>
-          <w:szCs w:val="24"/>
-        </w:rPr>
-        <w:t>Gửi kết quả</w:t>
-      </w:r>
-      <w:r>
-        <w:rPr>
-          <w:sz w:val="24"/>
-          <w:szCs w:val="24"/>
-        </w:rPr>
-        <w:t xml:space="preserve"> 1 ván</w:t>
-      </w:r>
-      <w:r>
-        <w:rPr>
-          <w:sz w:val="24"/>
-          <w:szCs w:val="24"/>
-        </w:rPr>
-        <w:t xml:space="preserve"> chơi:</w:t>
+      <w:proofErr w:type="spellStart"/>
+      <w:r>
+        <w:rPr>
+          <w:sz w:val="24"/>
+          <w:szCs w:val="24"/>
+        </w:rPr>
+        <w:t>Gửi</w:t>
+      </w:r>
+      <w:proofErr w:type="spellEnd"/>
+      <w:r>
+        <w:rPr>
+          <w:sz w:val="24"/>
+          <w:szCs w:val="24"/>
+        </w:rPr>
+        <w:t xml:space="preserve"> </w:t>
+      </w:r>
+      <w:proofErr w:type="spellStart"/>
+      <w:r>
+        <w:rPr>
+          <w:sz w:val="24"/>
+          <w:szCs w:val="24"/>
+        </w:rPr>
+        <w:t>kết</w:t>
+      </w:r>
+      <w:proofErr w:type="spellEnd"/>
+      <w:r>
+        <w:rPr>
+          <w:sz w:val="24"/>
+          <w:szCs w:val="24"/>
+        </w:rPr>
+        <w:t xml:space="preserve"> </w:t>
+      </w:r>
+      <w:proofErr w:type="spellStart"/>
+      <w:r>
+        <w:rPr>
+          <w:sz w:val="24"/>
+          <w:szCs w:val="24"/>
+        </w:rPr>
+        <w:t>quả</w:t>
+      </w:r>
+      <w:proofErr w:type="spellEnd"/>
+      <w:r>
+        <w:rPr>
+          <w:sz w:val="24"/>
+          <w:szCs w:val="24"/>
+        </w:rPr>
+        <w:t xml:space="preserve"> 1 </w:t>
+      </w:r>
+      <w:proofErr w:type="spellStart"/>
+      <w:r>
+        <w:rPr>
+          <w:sz w:val="24"/>
+          <w:szCs w:val="24"/>
+        </w:rPr>
+        <w:t>ván</w:t>
+      </w:r>
+      <w:proofErr w:type="spellEnd"/>
+      <w:r>
+        <w:rPr>
+          <w:sz w:val="24"/>
+          <w:szCs w:val="24"/>
+        </w:rPr>
+        <w:t xml:space="preserve"> </w:t>
+      </w:r>
+      <w:proofErr w:type="spellStart"/>
+      <w:r>
+        <w:rPr>
+          <w:sz w:val="24"/>
+          <w:szCs w:val="24"/>
+        </w:rPr>
+        <w:t>chơi</w:t>
+      </w:r>
+      <w:proofErr w:type="spellEnd"/>
+      <w:r>
+        <w:rPr>
+          <w:sz w:val="24"/>
+          <w:szCs w:val="24"/>
+        </w:rPr>
+        <w:t>:</w:t>
       </w:r>
     </w:p>
     <w:p>
@@ -778,12 +2175,133 @@
           <w:szCs w:val="24"/>
         </w:rPr>
       </w:pPr>
-      <w:r>
-        <w:rPr>
-          <w:sz w:val="24"/>
-          <w:szCs w:val="24"/>
-        </w:rPr>
-        <w:t>Gửi 3 lá bài sau khi các client trao đổi:</w:t>
+      <w:proofErr w:type="spellStart"/>
+      <w:r>
+        <w:rPr>
+          <w:sz w:val="24"/>
+          <w:szCs w:val="24"/>
+        </w:rPr>
+        <w:t>Gửi</w:t>
+      </w:r>
+      <w:proofErr w:type="spellEnd"/>
+      <w:r>
+        <w:rPr>
+          <w:sz w:val="24"/>
+          <w:szCs w:val="24"/>
+        </w:rPr>
+        <w:t xml:space="preserve"> 3 </w:t>
+      </w:r>
+      <w:proofErr w:type="spellStart"/>
+      <w:r>
+        <w:rPr>
+          <w:sz w:val="24"/>
+          <w:szCs w:val="24"/>
+        </w:rPr>
+        <w:t>lá</w:t>
+      </w:r>
+      <w:proofErr w:type="spellEnd"/>
+      <w:r>
+        <w:rPr>
+          <w:sz w:val="24"/>
+          <w:szCs w:val="24"/>
+        </w:rPr>
+        <w:t xml:space="preserve"> </w:t>
+      </w:r>
+      <w:proofErr w:type="spellStart"/>
+      <w:r>
+        <w:rPr>
+          <w:sz w:val="24"/>
+          <w:szCs w:val="24"/>
+        </w:rPr>
+        <w:t>bài</w:t>
+      </w:r>
+      <w:proofErr w:type="spellEnd"/>
+      <w:r>
+        <w:rPr>
+          <w:sz w:val="24"/>
+          <w:szCs w:val="24"/>
+        </w:rPr>
+        <w:t xml:space="preserve"> </w:t>
+      </w:r>
+      <w:proofErr w:type="spellStart"/>
+      <w:r>
+        <w:rPr>
+          <w:sz w:val="24"/>
+          <w:szCs w:val="24"/>
+        </w:rPr>
+        <w:t>sau</w:t>
+      </w:r>
+      <w:proofErr w:type="spellEnd"/>
+      <w:r>
+        <w:rPr>
+          <w:sz w:val="24"/>
+          <w:szCs w:val="24"/>
+        </w:rPr>
+        <w:t xml:space="preserve"> </w:t>
+      </w:r>
+      <w:proofErr w:type="spellStart"/>
+      <w:r>
+        <w:rPr>
+          <w:sz w:val="24"/>
+          <w:szCs w:val="24"/>
+        </w:rPr>
+        <w:t>khi</w:t>
+      </w:r>
+      <w:proofErr w:type="spellEnd"/>
+      <w:r>
+        <w:rPr>
+          <w:sz w:val="24"/>
+          <w:szCs w:val="24"/>
+        </w:rPr>
+        <w:t xml:space="preserve"> </w:t>
+      </w:r>
+      <w:proofErr w:type="spellStart"/>
+      <w:r>
+        <w:rPr>
+          <w:sz w:val="24"/>
+          <w:szCs w:val="24"/>
+        </w:rPr>
+        <w:t>các</w:t>
+      </w:r>
+      <w:proofErr w:type="spellEnd"/>
+      <w:r>
+        <w:rPr>
+          <w:sz w:val="24"/>
+          <w:szCs w:val="24"/>
+        </w:rPr>
+        <w:t xml:space="preserve"> client </w:t>
+      </w:r>
+      <w:proofErr w:type="spellStart"/>
+      <w:r>
+        <w:rPr>
+          <w:sz w:val="24"/>
+          <w:szCs w:val="24"/>
+        </w:rPr>
+        <w:t>trao</w:t>
+      </w:r>
+      <w:proofErr w:type="spellEnd"/>
+      <w:r>
+        <w:rPr>
+          <w:sz w:val="24"/>
+          <w:szCs w:val="24"/>
+        </w:rPr>
+        <w:t xml:space="preserve"> </w:t>
+      </w:r>
+      <w:proofErr w:type="spellStart"/>
+      <w:r>
+        <w:rPr>
+          <w:sz w:val="24"/>
+          <w:szCs w:val="24"/>
+        </w:rPr>
+        <w:t>đổi</w:t>
+      </w:r>
+      <w:proofErr w:type="spellEnd"/>
+      <w:r>
+        <w:rPr>
+          <w:sz w:val="24"/>
+          <w:szCs w:val="24"/>
+        </w:rPr>
+        <w:t>:</w:t>
       </w:r>
     </w:p>
     <w:p>
@@ -814,6 +2332,503 @@
           <w:szCs w:val="24"/>
         </w:rPr>
         <w:t>La1%La2%La3</w:t>
+      </w:r>
+    </w:p>
+    <w:p>
+      <w:pPr>
+        <w:spacing w:after="100" w:line="240" w:lineRule="auto"/>
+        <w:rPr>
+          <w:sz w:val="24"/>
+          <w:szCs w:val="24"/>
+        </w:rPr>
+      </w:pPr>
+    </w:p>
+    <w:p>
+      <w:pPr>
+        <w:spacing w:after="100" w:line="240" w:lineRule="auto"/>
+        <w:rPr>
+          <w:sz w:val="24"/>
+          <w:szCs w:val="24"/>
+        </w:rPr>
+      </w:pPr>
+      <w:commentRangeStart w:id="0"/>
+      <w:r>
+        <w:rPr>
+          <w:sz w:val="24"/>
+          <w:szCs w:val="24"/>
+        </w:rPr>
+        <w:t xml:space="preserve">PS: </w:t>
+      </w:r>
+      <w:commentRangeEnd w:id="0"/>
+      <w:r>
+        <w:rPr>
+          <w:rStyle w:val="CommentReference"/>
+        </w:rPr>
+        <w:commentReference w:id="0"/>
+      </w:r>
+      <w:r>
+        <w:rPr>
+          <w:sz w:val="24"/>
+          <w:szCs w:val="24"/>
+        </w:rPr>
+        <w:t xml:space="preserve">% </w:t>
+      </w:r>
+      <w:proofErr w:type="spellStart"/>
+      <w:r>
+        <w:rPr>
+          <w:sz w:val="24"/>
+          <w:szCs w:val="24"/>
+        </w:rPr>
+        <w:t>là</w:t>
+      </w:r>
+      <w:proofErr w:type="spellEnd"/>
+      <w:r>
+        <w:rPr>
+          <w:sz w:val="24"/>
+          <w:szCs w:val="24"/>
+        </w:rPr>
+        <w:t xml:space="preserve"> </w:t>
+      </w:r>
+      <w:proofErr w:type="spellStart"/>
+      <w:r>
+        <w:rPr>
+          <w:sz w:val="24"/>
+          <w:szCs w:val="24"/>
+        </w:rPr>
+        <w:t>cái</w:t>
+      </w:r>
+      <w:proofErr w:type="spellEnd"/>
+      <w:r>
+        <w:rPr>
+          <w:sz w:val="24"/>
+          <w:szCs w:val="24"/>
+        </w:rPr>
+        <w:t xml:space="preserve"> </w:t>
+      </w:r>
+      <w:proofErr w:type="spellStart"/>
+      <w:r>
+        <w:rPr>
+          <w:sz w:val="24"/>
+          <w:szCs w:val="24"/>
+        </w:rPr>
+        <w:t>gì</w:t>
+      </w:r>
+      <w:proofErr w:type="spellEnd"/>
+      <w:r>
+        <w:rPr>
+          <w:sz w:val="24"/>
+          <w:szCs w:val="24"/>
+        </w:rPr>
+        <w:t xml:space="preserve"> </w:t>
+      </w:r>
+      <w:proofErr w:type="spellStart"/>
+      <w:r>
+        <w:rPr>
+          <w:sz w:val="24"/>
+          <w:szCs w:val="24"/>
+        </w:rPr>
+        <w:t>vậy</w:t>
+      </w:r>
+      <w:proofErr w:type="spellEnd"/>
+      <w:r>
+        <w:rPr>
+          <w:sz w:val="24"/>
+          <w:szCs w:val="24"/>
+        </w:rPr>
+        <w:t xml:space="preserve"> Thuận? </w:t>
+      </w:r>
+      <w:proofErr w:type="spellStart"/>
+      <w:r>
+        <w:rPr>
+          <w:sz w:val="24"/>
+          <w:szCs w:val="24"/>
+        </w:rPr>
+        <w:t>mà</w:t>
+      </w:r>
+      <w:proofErr w:type="spellEnd"/>
+      <w:r>
+        <w:rPr>
+          <w:sz w:val="24"/>
+          <w:szCs w:val="24"/>
+        </w:rPr>
+        <w:t xml:space="preserve"> </w:t>
+      </w:r>
+      <w:proofErr w:type="spellStart"/>
+      <w:r>
+        <w:rPr>
+          <w:sz w:val="24"/>
+          <w:szCs w:val="24"/>
+        </w:rPr>
+        <w:t>sao</w:t>
+      </w:r>
+      <w:proofErr w:type="spellEnd"/>
+      <w:r>
+        <w:rPr>
+          <w:sz w:val="24"/>
+          <w:szCs w:val="24"/>
+        </w:rPr>
+        <w:t xml:space="preserve"> </w:t>
+      </w:r>
+      <w:proofErr w:type="spellStart"/>
+      <w:r>
+        <w:rPr>
+          <w:sz w:val="24"/>
+          <w:szCs w:val="24"/>
+        </w:rPr>
+        <w:t>biết</w:t>
+      </w:r>
+      <w:proofErr w:type="spellEnd"/>
+      <w:r>
+        <w:rPr>
+          <w:sz w:val="24"/>
+          <w:szCs w:val="24"/>
+        </w:rPr>
+        <w:t xml:space="preserve"> </w:t>
+      </w:r>
+      <w:proofErr w:type="spellStart"/>
+      <w:r>
+        <w:rPr>
+          <w:sz w:val="24"/>
+          <w:szCs w:val="24"/>
+        </w:rPr>
+        <w:t>bao</w:t>
+      </w:r>
+      <w:proofErr w:type="spellEnd"/>
+      <w:r>
+        <w:rPr>
+          <w:sz w:val="24"/>
+          <w:szCs w:val="24"/>
+        </w:rPr>
+        <w:t xml:space="preserve"> </w:t>
+      </w:r>
+      <w:proofErr w:type="spellStart"/>
+      <w:r>
+        <w:rPr>
+          <w:sz w:val="24"/>
+          <w:szCs w:val="24"/>
+        </w:rPr>
+        <w:t>nhiêu</w:t>
+      </w:r>
+      <w:proofErr w:type="spellEnd"/>
+      <w:r>
+        <w:rPr>
+          <w:sz w:val="24"/>
+          <w:szCs w:val="24"/>
+        </w:rPr>
+        <w:t xml:space="preserve"> </w:t>
+      </w:r>
+      <w:proofErr w:type="spellStart"/>
+      <w:r>
+        <w:rPr>
+          <w:sz w:val="24"/>
+          <w:szCs w:val="24"/>
+        </w:rPr>
+        <w:t>phần</w:t>
+      </w:r>
+      <w:proofErr w:type="spellEnd"/>
+      <w:r>
+        <w:rPr>
+          <w:sz w:val="24"/>
+          <w:szCs w:val="24"/>
+        </w:rPr>
+        <w:t xml:space="preserve"> % </w:t>
+      </w:r>
+      <w:proofErr w:type="spellStart"/>
+      <w:r>
+        <w:rPr>
+          <w:sz w:val="24"/>
+          <w:szCs w:val="24"/>
+        </w:rPr>
+        <w:t>được</w:t>
+      </w:r>
+      <w:proofErr w:type="spellEnd"/>
+      <w:r>
+        <w:rPr>
+          <w:sz w:val="24"/>
+          <w:szCs w:val="24"/>
+        </w:rPr>
+        <w:t xml:space="preserve"> </w:t>
+      </w:r>
+      <w:proofErr w:type="spellStart"/>
+      <w:r>
+        <w:rPr>
+          <w:sz w:val="24"/>
+          <w:szCs w:val="24"/>
+        </w:rPr>
+        <w:t>vậy</w:t>
+      </w:r>
+      <w:proofErr w:type="spellEnd"/>
+      <w:r>
+        <w:rPr>
+          <w:sz w:val="24"/>
+          <w:szCs w:val="24"/>
+        </w:rPr>
+        <w:t>?</w:t>
+      </w:r>
+    </w:p>
+    <w:p>
+      <w:pPr>
+        <w:spacing w:after="100" w:line="240" w:lineRule="auto"/>
+        <w:rPr>
+          <w:sz w:val="24"/>
+          <w:szCs w:val="24"/>
+        </w:rPr>
+      </w:pPr>
+    </w:p>
+    <w:p>
+      <w:pPr>
+        <w:spacing w:after="100" w:line="240" w:lineRule="auto"/>
+        <w:rPr>
+          <w:sz w:val="24"/>
+          <w:szCs w:val="24"/>
+        </w:rPr>
+      </w:pPr>
+      <w:r>
+        <w:rPr>
+          <w:sz w:val="24"/>
+          <w:szCs w:val="24"/>
+        </w:rPr>
+        <w:t xml:space="preserve">PS: $ </w:t>
+      </w:r>
+      <w:proofErr w:type="spellStart"/>
+      <w:r>
+        <w:rPr>
+          <w:sz w:val="24"/>
+          <w:szCs w:val="24"/>
+        </w:rPr>
+        <w:t>cũng</w:t>
+      </w:r>
+      <w:proofErr w:type="spellEnd"/>
+      <w:r>
+        <w:rPr>
+          <w:sz w:val="24"/>
+          <w:szCs w:val="24"/>
+        </w:rPr>
+        <w:t xml:space="preserve"> </w:t>
+      </w:r>
+      <w:proofErr w:type="spellStart"/>
+      <w:r>
+        <w:rPr>
+          <w:sz w:val="24"/>
+          <w:szCs w:val="24"/>
+        </w:rPr>
+        <w:t>chưa</w:t>
+      </w:r>
+      <w:proofErr w:type="spellEnd"/>
+      <w:r>
+        <w:rPr>
+          <w:sz w:val="24"/>
+          <w:szCs w:val="24"/>
+        </w:rPr>
+        <w:t xml:space="preserve"> </w:t>
+      </w:r>
+      <w:proofErr w:type="spellStart"/>
+      <w:r>
+        <w:rPr>
+          <w:sz w:val="24"/>
+          <w:szCs w:val="24"/>
+        </w:rPr>
+        <w:t>hiểu</w:t>
+      </w:r>
+      <w:proofErr w:type="spellEnd"/>
+      <w:r>
+        <w:rPr>
+          <w:sz w:val="24"/>
+          <w:szCs w:val="24"/>
+        </w:rPr>
+        <w:t xml:space="preserve"> </w:t>
+      </w:r>
+      <w:proofErr w:type="spellStart"/>
+      <w:r>
+        <w:rPr>
+          <w:sz w:val="24"/>
+          <w:szCs w:val="24"/>
+        </w:rPr>
+        <w:t>luôn</w:t>
+      </w:r>
+      <w:proofErr w:type="spellEnd"/>
+      <w:r>
+        <w:rPr>
+          <w:sz w:val="24"/>
+          <w:szCs w:val="24"/>
+        </w:rPr>
+        <w:t>?</w:t>
+      </w:r>
+    </w:p>
+    <w:p>
+      <w:pPr>
+        <w:spacing w:after="100" w:line="240" w:lineRule="auto"/>
+        <w:rPr>
+          <w:sz w:val="24"/>
+          <w:szCs w:val="24"/>
+        </w:rPr>
+      </w:pPr>
+      <w:r>
+        <w:rPr>
+          <w:sz w:val="24"/>
+          <w:szCs w:val="24"/>
+        </w:rPr>
+        <w:t xml:space="preserve">PS: </w:t>
+      </w:r>
+      <w:proofErr w:type="spellStart"/>
+      <w:r>
+        <w:rPr>
+          <w:sz w:val="24"/>
+          <w:szCs w:val="24"/>
+        </w:rPr>
+        <w:t>Nói</w:t>
+      </w:r>
+      <w:proofErr w:type="spellEnd"/>
+      <w:r>
+        <w:rPr>
+          <w:sz w:val="24"/>
+          <w:szCs w:val="24"/>
+        </w:rPr>
+        <w:t xml:space="preserve"> </w:t>
+      </w:r>
+      <w:proofErr w:type="spellStart"/>
+      <w:r>
+        <w:rPr>
+          <w:sz w:val="24"/>
+          <w:szCs w:val="24"/>
+        </w:rPr>
+        <w:t>chung</w:t>
+      </w:r>
+      <w:proofErr w:type="spellEnd"/>
+      <w:r>
+        <w:rPr>
+          <w:sz w:val="24"/>
+          <w:szCs w:val="24"/>
+        </w:rPr>
+        <w:t xml:space="preserve"> </w:t>
+      </w:r>
+      <w:proofErr w:type="spellStart"/>
+      <w:r>
+        <w:rPr>
+          <w:sz w:val="24"/>
+          <w:szCs w:val="24"/>
+        </w:rPr>
+        <w:t>là</w:t>
+      </w:r>
+      <w:proofErr w:type="spellEnd"/>
+      <w:r>
+        <w:rPr>
+          <w:sz w:val="24"/>
+          <w:szCs w:val="24"/>
+        </w:rPr>
+        <w:t xml:space="preserve"> </w:t>
+      </w:r>
+      <w:proofErr w:type="spellStart"/>
+      <w:r>
+        <w:rPr>
+          <w:sz w:val="24"/>
+          <w:szCs w:val="24"/>
+        </w:rPr>
+        <w:t>cái</w:t>
+      </w:r>
+      <w:proofErr w:type="spellEnd"/>
+      <w:r>
+        <w:rPr>
+          <w:sz w:val="24"/>
+          <w:szCs w:val="24"/>
+        </w:rPr>
+        <w:t xml:space="preserve"> file </w:t>
+      </w:r>
+      <w:proofErr w:type="spellStart"/>
+      <w:r>
+        <w:rPr>
+          <w:sz w:val="24"/>
+          <w:szCs w:val="24"/>
+        </w:rPr>
+        <w:t>docx</w:t>
+      </w:r>
+      <w:proofErr w:type="spellEnd"/>
+      <w:r>
+        <w:rPr>
+          <w:sz w:val="24"/>
+          <w:szCs w:val="24"/>
+        </w:rPr>
+        <w:t xml:space="preserve"> </w:t>
+      </w:r>
+      <w:proofErr w:type="spellStart"/>
+      <w:r>
+        <w:rPr>
+          <w:sz w:val="24"/>
+          <w:szCs w:val="24"/>
+        </w:rPr>
+        <w:t>này</w:t>
+      </w:r>
+      <w:proofErr w:type="spellEnd"/>
+      <w:r>
+        <w:rPr>
+          <w:sz w:val="24"/>
+          <w:szCs w:val="24"/>
+        </w:rPr>
+        <w:t xml:space="preserve"> </w:t>
+      </w:r>
+      <w:proofErr w:type="spellStart"/>
+      <w:r>
+        <w:rPr>
+          <w:sz w:val="24"/>
+          <w:szCs w:val="24"/>
+        </w:rPr>
+        <w:t>tui</w:t>
+      </w:r>
+      <w:proofErr w:type="spellEnd"/>
+      <w:r>
+        <w:rPr>
+          <w:sz w:val="24"/>
+          <w:szCs w:val="24"/>
+        </w:rPr>
+        <w:t xml:space="preserve"> </w:t>
+      </w:r>
+      <w:proofErr w:type="spellStart"/>
+      <w:r>
+        <w:rPr>
+          <w:sz w:val="24"/>
+          <w:szCs w:val="24"/>
+        </w:rPr>
+        <w:t>chưa</w:t>
+      </w:r>
+      <w:proofErr w:type="spellEnd"/>
+      <w:r>
+        <w:rPr>
+          <w:sz w:val="24"/>
+          <w:szCs w:val="24"/>
+        </w:rPr>
+        <w:t xml:space="preserve"> </w:t>
+      </w:r>
+      <w:proofErr w:type="spellStart"/>
+      <w:r>
+        <w:rPr>
+          <w:sz w:val="24"/>
+          <w:szCs w:val="24"/>
+        </w:rPr>
+        <w:t>hiểu</w:t>
+      </w:r>
+      <w:proofErr w:type="spellEnd"/>
+      <w:r>
+        <w:rPr>
+          <w:sz w:val="24"/>
+          <w:szCs w:val="24"/>
+        </w:rPr>
+        <w:t xml:space="preserve"> </w:t>
+      </w:r>
+      <w:proofErr w:type="spellStart"/>
+      <w:r>
+        <w:rPr>
+          <w:sz w:val="24"/>
+          <w:szCs w:val="24"/>
+        </w:rPr>
+        <w:t>nha</w:t>
+      </w:r>
+      <w:proofErr w:type="spellEnd"/>
+      <w:r>
+        <w:rPr>
+          <w:sz w:val="24"/>
+          <w:szCs w:val="24"/>
+        </w:rPr>
+        <w:t xml:space="preserve"> Thuận?</w:t>
       </w:r>
     </w:p>
     <w:sectPr>
@@ -824,6 +2839,144 @@
     </w:sectPr>
   </w:body>
 </w:document>
+</file>
+
+<file path=word/comments.xml><?xml version="1.0" encoding="utf-8"?>
+<w:comments xmlns:ve="http://schemas.openxmlformats.org/markup-compatibility/2006" xmlns:o="urn:schemas-microsoft-com:office:office" xmlns:r="http://schemas.openxmlformats.org/officeDocument/2006/relationships" xmlns:m="http://schemas.openxmlformats.org/officeDocument/2006/math" xmlns:v="urn:schemas-microsoft-com:vml" xmlns:wp="http://schemas.openxmlformats.org/drawingml/2006/wordprocessingDrawing" xmlns:w10="urn:schemas-microsoft-com:office:word" xmlns:w="http://schemas.openxmlformats.org/wordprocessingml/2006/main" xmlns:wne="http://schemas.microsoft.com/office/word/2006/wordml">
+  <w:comment w:id="0" w:author="TienPhan" w:date="2011-05-18T23:51:00Z" w:initials="T">
+    <w:p>
+      <w:pPr>
+        <w:pStyle w:val="CommentText"/>
+      </w:pPr>
+      <w:r>
+        <w:rPr>
+          <w:rStyle w:val="CommentReference"/>
+        </w:rPr>
+        <w:annotationRef/>
+      </w:r>
+      <w:proofErr w:type="spellStart"/>
+      <w:r>
+        <w:t>Nói</w:t>
+      </w:r>
+      <w:proofErr w:type="spellEnd"/>
+      <w:r>
+        <w:t xml:space="preserve"> </w:t>
+      </w:r>
+      <w:proofErr w:type="spellStart"/>
+      <w:r>
+        <w:t>chung</w:t>
+      </w:r>
+      <w:proofErr w:type="spellEnd"/>
+      <w:r>
+        <w:t xml:space="preserve"> </w:t>
+      </w:r>
+      <w:proofErr w:type="spellStart"/>
+      <w:r>
+        <w:t>là</w:t>
+      </w:r>
+      <w:proofErr w:type="spellEnd"/>
+      <w:r>
+        <w:t xml:space="preserve"> </w:t>
+      </w:r>
+      <w:proofErr w:type="spellStart"/>
+      <w:r>
+        <w:t>cái</w:t>
+      </w:r>
+      <w:proofErr w:type="spellEnd"/>
+      <w:r>
+        <w:t xml:space="preserve"> % </w:t>
+      </w:r>
+      <w:proofErr w:type="spellStart"/>
+      <w:r>
+        <w:t>tui</w:t>
+      </w:r>
+      <w:proofErr w:type="spellEnd"/>
+      <w:r>
+        <w:t xml:space="preserve"> </w:t>
+      </w:r>
+      <w:proofErr w:type="spellStart"/>
+      <w:r>
+        <w:t>không</w:t>
+      </w:r>
+      <w:proofErr w:type="spellEnd"/>
+      <w:r>
+        <w:t xml:space="preserve"> </w:t>
+      </w:r>
+      <w:proofErr w:type="spellStart"/>
+      <w:r>
+        <w:t>hiểu</w:t>
+      </w:r>
+      <w:proofErr w:type="spellEnd"/>
+      <w:r>
+        <w:t xml:space="preserve"> </w:t>
+      </w:r>
+      <w:proofErr w:type="spellStart"/>
+      <w:r>
+        <w:t>chổ</w:t>
+      </w:r>
+      <w:proofErr w:type="spellEnd"/>
+      <w:r>
+        <w:t xml:space="preserve"> </w:t>
+      </w:r>
+      <w:proofErr w:type="spellStart"/>
+      <w:r>
+        <w:t>này</w:t>
+      </w:r>
+      <w:proofErr w:type="spellEnd"/>
+      <w:r>
+        <w:t xml:space="preserve">. </w:t>
+      </w:r>
+      <w:proofErr w:type="spellStart"/>
+      <w:r>
+        <w:t>Ông</w:t>
+      </w:r>
+      <w:proofErr w:type="spellEnd"/>
+      <w:r>
+        <w:t xml:space="preserve"> </w:t>
+      </w:r>
+      <w:proofErr w:type="spellStart"/>
+      <w:r>
+        <w:t>có</w:t>
+      </w:r>
+      <w:proofErr w:type="spellEnd"/>
+      <w:r>
+        <w:t xml:space="preserve"> </w:t>
+      </w:r>
+      <w:proofErr w:type="spellStart"/>
+      <w:r>
+        <w:t>thể</w:t>
+      </w:r>
+      <w:proofErr w:type="spellEnd"/>
+      <w:r>
+        <w:t xml:space="preserve"> </w:t>
+      </w:r>
+      <w:proofErr w:type="spellStart"/>
+      <w:r>
+        <w:t>giải</w:t>
+      </w:r>
+      <w:proofErr w:type="spellEnd"/>
+      <w:r>
+        <w:t xml:space="preserve"> </w:t>
+      </w:r>
+      <w:proofErr w:type="spellStart"/>
+      <w:r>
+        <w:t>thích</w:t>
+      </w:r>
+      <w:proofErr w:type="spellEnd"/>
+      <w:r>
+        <w:t xml:space="preserve"> </w:t>
+      </w:r>
+      <w:proofErr w:type="spellStart"/>
+      <w:r>
+        <w:t>không</w:t>
+      </w:r>
+      <w:proofErr w:type="spellEnd"/>
+      <w:r>
+        <w:t>?</w:t>
+      </w:r>
+    </w:p>
+  </w:comment>
+</w:comments>
 </file>
 
 <file path=word/numbering.xml><?xml version="1.0" encoding="utf-8"?>
@@ -1375,6 +3528,102 @@
       <w:ind w:left="720"/>
       <w:contextualSpacing/>
     </w:pPr>
+  </w:style>
+  <w:style w:type="character" w:styleId="CommentReference">
+    <w:name w:val="annotation reference"/>
+    <w:basedOn w:val="DefaultParagraphFont"/>
+    <w:uiPriority w:val="99"/>
+    <w:semiHidden/>
+    <w:unhideWhenUsed/>
+    <w:rsid w:val="00034A81"/>
+    <w:rPr>
+      <w:sz w:val="16"/>
+      <w:szCs w:val="16"/>
+    </w:rPr>
+  </w:style>
+  <w:style w:type="paragraph" w:styleId="CommentText">
+    <w:name w:val="annotation text"/>
+    <w:basedOn w:val="Normal"/>
+    <w:link w:val="CommentTextChar"/>
+    <w:uiPriority w:val="99"/>
+    <w:semiHidden/>
+    <w:unhideWhenUsed/>
+    <w:rsid w:val="00034A81"/>
+    <w:pPr>
+      <w:spacing w:line="240" w:lineRule="auto"/>
+    </w:pPr>
+    <w:rPr>
+      <w:sz w:val="20"/>
+      <w:szCs w:val="20"/>
+    </w:rPr>
+  </w:style>
+  <w:style w:type="character" w:customStyle="1" w:styleId="CommentTextChar">
+    <w:name w:val="Comment Text Char"/>
+    <w:basedOn w:val="DefaultParagraphFont"/>
+    <w:link w:val="CommentText"/>
+    <w:uiPriority w:val="99"/>
+    <w:semiHidden/>
+    <w:rsid w:val="00034A81"/>
+    <w:rPr>
+      <w:sz w:val="20"/>
+      <w:szCs w:val="20"/>
+    </w:rPr>
+  </w:style>
+  <w:style w:type="paragraph" w:styleId="CommentSubject">
+    <w:name w:val="annotation subject"/>
+    <w:basedOn w:val="CommentText"/>
+    <w:next w:val="CommentText"/>
+    <w:link w:val="CommentSubjectChar"/>
+    <w:uiPriority w:val="99"/>
+    <w:semiHidden/>
+    <w:unhideWhenUsed/>
+    <w:rsid w:val="00034A81"/>
+    <w:rPr>
+      <w:b/>
+      <w:bCs/>
+    </w:rPr>
+  </w:style>
+  <w:style w:type="character" w:customStyle="1" w:styleId="CommentSubjectChar">
+    <w:name w:val="Comment Subject Char"/>
+    <w:basedOn w:val="CommentTextChar"/>
+    <w:link w:val="CommentSubject"/>
+    <w:uiPriority w:val="99"/>
+    <w:semiHidden/>
+    <w:rsid w:val="00034A81"/>
+    <w:rPr>
+      <w:b/>
+      <w:bCs/>
+    </w:rPr>
+  </w:style>
+  <w:style w:type="paragraph" w:styleId="BalloonText">
+    <w:name w:val="Balloon Text"/>
+    <w:basedOn w:val="Normal"/>
+    <w:link w:val="BalloonTextChar"/>
+    <w:uiPriority w:val="99"/>
+    <w:semiHidden/>
+    <w:unhideWhenUsed/>
+    <w:rsid w:val="00034A81"/>
+    <w:pPr>
+      <w:spacing w:after="0" w:line="240" w:lineRule="auto"/>
+    </w:pPr>
+    <w:rPr>
+      <w:rFonts w:ascii="Tahoma" w:hAnsi="Tahoma" w:cs="Tahoma"/>
+      <w:sz w:val="16"/>
+      <w:szCs w:val="16"/>
+    </w:rPr>
+  </w:style>
+  <w:style w:type="character" w:customStyle="1" w:styleId="BalloonTextChar">
+    <w:name w:val="Balloon Text Char"/>
+    <w:basedOn w:val="DefaultParagraphFont"/>
+    <w:link w:val="BalloonText"/>
+    <w:uiPriority w:val="99"/>
+    <w:semiHidden/>
+    <w:rsid w:val="00034A81"/>
+    <w:rPr>
+      <w:rFonts w:ascii="Tahoma" w:hAnsi="Tahoma" w:cs="Tahoma"/>
+      <w:sz w:val="16"/>
+      <w:szCs w:val="16"/>
+    </w:rPr>
   </w:style>
 </w:styles>
 </file>

</xml_diff>